<commit_message>
Editing HLD to meat Naming Convention
</commit_message>
<xml_diff>
--- a/development/HLD.docx
+++ b/development/HLD.docx
@@ -10,7 +10,7 @@
       </w:pPr>
       <w:r>
         <w:rPr>
-          <w:lang w:bidi="ar-EG"/>
+          <w:noProof/>
         </w:rPr>
         <mc:AlternateContent>
           <mc:Choice Requires="wps">
@@ -129,7 +129,7 @@
       </w:r>
       <w:r>
         <w:rPr>
-          <w:lang w:bidi="ar-EG"/>
+          <w:noProof/>
         </w:rPr>
         <mc:AlternateContent>
           <mc:Choice Requires="wps">
@@ -197,16 +197,7 @@
                                 <w:sz w:val="24"/>
                                 <w:szCs w:val="24"/>
                               </w:rPr>
-                              <w:t>MOTOR</w:t>
-                            </w:r>
-                            <w:r>
-                              <w:rPr>
-                                <w:b/>
-                                <w:bCs/>
-                                <w:sz w:val="24"/>
-                                <w:szCs w:val="24"/>
-                              </w:rPr>
-                              <w:t>_Task</w:t>
+                              <w:t>MOTOR_Task</w:t>
                             </w:r>
                             <w:proofErr w:type="spellEnd"/>
                           </w:p>
@@ -278,7 +269,7 @@
       </w:r>
       <w:r>
         <w:rPr>
-          <w:lang w:bidi="ar-EG"/>
+          <w:noProof/>
         </w:rPr>
         <mc:AlternateContent>
           <mc:Choice Requires="wps">
@@ -405,7 +396,7 @@
       </w:r>
       <w:r>
         <w:rPr>
-          <w:lang w:bidi="ar-EG"/>
+          <w:noProof/>
         </w:rPr>
         <mc:AlternateContent>
           <mc:Choice Requires="wps">
@@ -508,7 +499,7 @@
       </w:r>
       <w:r>
         <w:rPr>
-          <w:lang w:bidi="ar-EG"/>
+          <w:noProof/>
         </w:rPr>
         <mc:AlternateContent>
           <mc:Choice Requires="wps">
@@ -611,7 +602,7 @@
       </w:r>
       <w:r>
         <w:rPr>
-          <w:lang w:bidi="ar-EG"/>
+          <w:noProof/>
         </w:rPr>
         <mc:AlternateContent>
           <mc:Choice Requires="wps">
@@ -672,6 +663,7 @@
                                 <w:szCs w:val="24"/>
                               </w:rPr>
                             </w:pPr>
+                            <w:proofErr w:type="spellStart"/>
                             <w:r>
                               <w:rPr>
                                 <w:b/>
@@ -689,9 +681,9 @@
                                 <w:sz w:val="24"/>
                                 <w:szCs w:val="24"/>
                               </w:rPr>
-                              <w:t>u8ReadPin(</w:t>
-                            </w:r>
-                            <w:proofErr w:type="gramEnd"/>
+                              <w:t>ReadPin</w:t>
+                            </w:r>
+                            <w:proofErr w:type="spellEnd"/>
                             <w:r>
                               <w:rPr>
                                 <w:b/>
@@ -699,9 +691,9 @@
                                 <w:sz w:val="24"/>
                                 <w:szCs w:val="24"/>
                               </w:rPr>
-                              <w:t xml:space="preserve">u8 </w:t>
-                            </w:r>
-                            <w:proofErr w:type="spellStart"/>
+                              <w:t>(</w:t>
+                            </w:r>
+                            <w:proofErr w:type="gramEnd"/>
                             <w:r>
                               <w:rPr>
                                 <w:b/>
@@ -709,9 +701,8 @@
                                 <w:sz w:val="24"/>
                                 <w:szCs w:val="24"/>
                               </w:rPr>
-                              <w:t>pinNum</w:t>
-                            </w:r>
-                            <w:proofErr w:type="spellEnd"/>
+                              <w:t>u8</w:t>
+                            </w:r>
                             <w:r>
                               <w:rPr>
                                 <w:b/>
@@ -719,10 +710,8 @@
                                 <w:sz w:val="24"/>
                                 <w:szCs w:val="24"/>
                               </w:rPr>
-                              <w:t>) u8PinV</w:t>
-                            </w:r>
-                            <w:bookmarkStart w:id="0" w:name="_GoBack"/>
-                            <w:bookmarkEnd w:id="0"/>
+                              <w:t xml:space="preserve"> u8P</w:t>
+                            </w:r>
                             <w:r>
                               <w:rPr>
                                 <w:b/>
@@ -730,7 +719,7 @@
                                 <w:sz w:val="24"/>
                                 <w:szCs w:val="24"/>
                               </w:rPr>
-                              <w:t>alueCpy)</w:t>
+                              <w:t>inNum) u8PinValueCpy)</w:t>
                             </w:r>
                           </w:p>
                         </w:txbxContent>
@@ -755,7 +744,11 @@
           </mc:Choice>
           <mc:Fallback>
             <w:pict>
-              <v:shape w14:anchorId="056117F1" id="Text Box 34" o:spid="_x0000_s1031" type="#_x0000_t202" style="position:absolute;margin-left:219.05pt;margin-top:366.9pt;width:163.05pt;height:23.1pt;rotation:-90;z-index:251708416;visibility:visible;mso-wrap-style:square;mso-width-percent:0;mso-height-percent:0;mso-wrap-distance-left:9pt;mso-wrap-distance-top:0;mso-wrap-distance-right:9pt;mso-wrap-distance-bottom:0;mso-position-horizontal:absolute;mso-position-horizontal-relative:text;mso-position-vertical:absolute;mso-position-vertical-relative:text;mso-width-percent:0;mso-height-percent:0;mso-width-relative:margin;mso-height-relative:margin;v-text-anchor:top" o:gfxdata="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" filled="f" stroked="f">
+              <v:shapetype w14:anchorId="056117F1" id="_x0000_t202" coordsize="21600,21600" o:spt="202" path="m,l,21600r21600,l21600,xe">
+                <v:stroke joinstyle="miter"/>
+                <v:path gradientshapeok="t" o:connecttype="rect"/>
+              </v:shapetype>
+              <v:shape id="Text Box 34" o:spid="_x0000_s1031" type="#_x0000_t202" style="position:absolute;margin-left:219.05pt;margin-top:366.9pt;width:163.05pt;height:23.1pt;rotation:-90;z-index:251708416;visibility:visible;mso-wrap-style:square;mso-width-percent:0;mso-height-percent:0;mso-wrap-distance-left:9pt;mso-wrap-distance-top:0;mso-wrap-distance-right:9pt;mso-wrap-distance-bottom:0;mso-position-horizontal:absolute;mso-position-horizontal-relative:text;mso-position-vertical:absolute;mso-position-vertical-relative:text;mso-width-percent:0;mso-height-percent:0;mso-width-relative:margin;mso-height-relative:margin;v-text-anchor:top" o:gfxdata="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" filled="f" stroked="f">
                 <v:textbox>
                   <w:txbxContent>
                     <w:p>
@@ -768,6 +761,7 @@
                           <w:szCs w:val="24"/>
                         </w:rPr>
                       </w:pPr>
+                      <w:proofErr w:type="spellStart"/>
                       <w:r>
                         <w:rPr>
                           <w:b/>
@@ -785,9 +779,9 @@
                           <w:sz w:val="24"/>
                           <w:szCs w:val="24"/>
                         </w:rPr>
-                        <w:t>u8ReadPin(</w:t>
-                      </w:r>
-                      <w:proofErr w:type="gramEnd"/>
+                        <w:t>ReadPin</w:t>
+                      </w:r>
+                      <w:proofErr w:type="spellEnd"/>
                       <w:r>
                         <w:rPr>
                           <w:b/>
@@ -795,9 +789,9 @@
                           <w:sz w:val="24"/>
                           <w:szCs w:val="24"/>
                         </w:rPr>
-                        <w:t xml:space="preserve">u8 </w:t>
-                      </w:r>
-                      <w:proofErr w:type="spellStart"/>
+                        <w:t>(</w:t>
+                      </w:r>
+                      <w:proofErr w:type="gramEnd"/>
                       <w:r>
                         <w:rPr>
                           <w:b/>
@@ -805,9 +799,8 @@
                           <w:sz w:val="24"/>
                           <w:szCs w:val="24"/>
                         </w:rPr>
-                        <w:t>pinNum</w:t>
-                      </w:r>
-                      <w:proofErr w:type="spellEnd"/>
+                        <w:t>u8</w:t>
+                      </w:r>
                       <w:r>
                         <w:rPr>
                           <w:b/>
@@ -815,10 +808,8 @@
                           <w:sz w:val="24"/>
                           <w:szCs w:val="24"/>
                         </w:rPr>
-                        <w:t>) u8PinV</w:t>
-                      </w:r>
-                      <w:bookmarkStart w:id="1" w:name="_GoBack"/>
-                      <w:bookmarkEnd w:id="1"/>
+                        <w:t xml:space="preserve"> u8P</w:t>
+                      </w:r>
                       <w:r>
                         <w:rPr>
                           <w:b/>
@@ -826,7 +817,7 @@
                           <w:sz w:val="24"/>
                           <w:szCs w:val="24"/>
                         </w:rPr>
-                        <w:t>alueCpy)</w:t>
+                        <w:t>inNum) u8PinValueCpy)</w:t>
                       </w:r>
                     </w:p>
                   </w:txbxContent>
@@ -838,7 +829,7 @@
       </w:r>
       <w:r>
         <w:rPr>
-          <w:lang w:bidi="ar-EG"/>
+          <w:noProof/>
         </w:rPr>
         <mc:AlternateContent>
           <mc:Choice Requires="wps">
@@ -1083,7 +1074,7 @@
       </w:r>
       <w:r>
         <w:rPr>
-          <w:lang w:bidi="ar-EG"/>
+          <w:noProof/>
         </w:rPr>
         <mc:AlternateContent>
           <mc:Choice Requires="wps">
@@ -1162,15 +1153,6 @@
                                 <w:sz w:val="28"/>
                                 <w:szCs w:val="28"/>
                               </w:rPr>
-                              <w:t>void</w:t>
-                            </w:r>
-                            <w:r>
-                              <w:rPr>
-                                <w:b/>
-                                <w:bCs/>
-                                <w:sz w:val="28"/>
-                                <w:szCs w:val="28"/>
-                              </w:rPr>
                               <w:t>Init</w:t>
                             </w:r>
                             <w:proofErr w:type="spellEnd"/>
@@ -1247,15 +1229,6 @@
                           <w:sz w:val="28"/>
                           <w:szCs w:val="28"/>
                         </w:rPr>
-                        <w:t>void</w:t>
-                      </w:r>
-                      <w:r>
-                        <w:rPr>
-                          <w:b/>
-                          <w:bCs/>
-                          <w:sz w:val="28"/>
-                          <w:szCs w:val="28"/>
-                        </w:rPr>
                         <w:t>Init</w:t>
                       </w:r>
                       <w:proofErr w:type="spellEnd"/>
@@ -1288,7 +1261,7 @@
       </w:r>
       <w:r>
         <w:rPr>
-          <w:lang w:bidi="ar-EG"/>
+          <w:noProof/>
         </w:rPr>
         <mc:AlternateContent>
           <mc:Choice Requires="wps">
@@ -1391,7 +1364,7 @@
       </w:r>
       <w:r>
         <w:rPr>
-          <w:lang w:bidi="ar-EG"/>
+          <w:noProof/>
         </w:rPr>
         <mc:AlternateContent>
           <mc:Choice Requires="wps">
@@ -1479,7 +1452,7 @@
                                 <w:sz w:val="28"/>
                                 <w:szCs w:val="28"/>
                               </w:rPr>
-                              <w:t>voidInit</w:t>
+                              <w:t>Init</w:t>
                             </w:r>
                             <w:proofErr w:type="spellEnd"/>
                             <w:r>
@@ -1564,7 +1537,7 @@
                           <w:sz w:val="28"/>
                           <w:szCs w:val="28"/>
                         </w:rPr>
-                        <w:t>voidInit</w:t>
+                        <w:t>Init</w:t>
                       </w:r>
                       <w:proofErr w:type="spellEnd"/>
                       <w:r>
@@ -1596,7 +1569,7 @@
       </w:r>
       <w:r>
         <w:rPr>
-          <w:lang w:bidi="ar-EG"/>
+          <w:noProof/>
         </w:rPr>
         <mc:AlternateContent>
           <mc:Choice Requires="wps">
@@ -1699,7 +1672,7 @@
       </w:r>
       <w:r>
         <w:rPr>
-          <w:lang w:bidi="ar-EG"/>
+          <w:noProof/>
         </w:rPr>
         <mc:AlternateContent>
           <mc:Choice Requires="wps">
@@ -1787,7 +1760,7 @@
                                 <w:sz w:val="28"/>
                                 <w:szCs w:val="28"/>
                               </w:rPr>
-                              <w:t>voidInit</w:t>
+                              <w:t>Init</w:t>
                             </w:r>
                             <w:proofErr w:type="spellEnd"/>
                             <w:r>
@@ -1872,7 +1845,7 @@
                           <w:sz w:val="28"/>
                           <w:szCs w:val="28"/>
                         </w:rPr>
-                        <w:t>voidInit</w:t>
+                        <w:t>Init</w:t>
                       </w:r>
                       <w:proofErr w:type="spellEnd"/>
                       <w:r>
@@ -1904,7 +1877,7 @@
       </w:r>
       <w:r>
         <w:rPr>
-          <w:lang w:bidi="ar-EG"/>
+          <w:noProof/>
         </w:rPr>
         <mc:AlternateContent>
           <mc:Choice Requires="wps">
@@ -2007,7 +1980,7 @@
       </w:r>
       <w:r>
         <w:rPr>
-          <w:lang w:bidi="ar-EG"/>
+          <w:noProof/>
         </w:rPr>
         <mc:AlternateContent>
           <mc:Choice Requires="wps">
@@ -2068,6 +2041,7 @@
                                 <w:szCs w:val="24"/>
                               </w:rPr>
                             </w:pPr>
+                            <w:proofErr w:type="spellStart"/>
                             <w:r>
                               <w:rPr>
                                 <w:b/>
@@ -2085,17 +2059,9 @@
                                 <w:sz w:val="24"/>
                                 <w:szCs w:val="24"/>
                               </w:rPr>
-                              <w:t>u8Get</w:t>
-                            </w:r>
-                            <w:r>
-                              <w:rPr>
-                                <w:b/>
-                                <w:bCs/>
-                                <w:sz w:val="24"/>
-                                <w:szCs w:val="24"/>
-                              </w:rPr>
-                              <w:t>HoldTime</w:t>
-                            </w:r>
+                              <w:t>GetHoldTime</w:t>
+                            </w:r>
+                            <w:proofErr w:type="spellEnd"/>
                             <w:r>
                               <w:rPr>
                                 <w:b/>
@@ -2161,6 +2127,7 @@
                           <w:szCs w:val="24"/>
                         </w:rPr>
                       </w:pPr>
+                      <w:proofErr w:type="spellStart"/>
                       <w:r>
                         <w:rPr>
                           <w:b/>
@@ -2178,17 +2145,9 @@
                           <w:sz w:val="24"/>
                           <w:szCs w:val="24"/>
                         </w:rPr>
-                        <w:t>u8Get</w:t>
-                      </w:r>
-                      <w:r>
-                        <w:rPr>
-                          <w:b/>
-                          <w:bCs/>
-                          <w:sz w:val="24"/>
-                          <w:szCs w:val="24"/>
-                        </w:rPr>
-                        <w:t>HoldTime</w:t>
-                      </w:r>
+                        <w:t>GetHoldTime</w:t>
+                      </w:r>
+                      <w:proofErr w:type="spellEnd"/>
                       <w:r>
                         <w:rPr>
                           <w:b/>
@@ -2228,7 +2187,7 @@
       </w:r>
       <w:r>
         <w:rPr>
-          <w:lang w:bidi="ar-EG"/>
+          <w:noProof/>
         </w:rPr>
         <mc:AlternateContent>
           <mc:Choice Requires="wps">
@@ -2307,7 +2266,7 @@
                                 <w:sz w:val="24"/>
                                 <w:szCs w:val="24"/>
                               </w:rPr>
-                              <w:t>voidInit</w:t>
+                              <w:t>Init</w:t>
                             </w:r>
                             <w:proofErr w:type="spellEnd"/>
                             <w:r>
@@ -2383,7 +2342,7 @@
                           <w:sz w:val="24"/>
                           <w:szCs w:val="24"/>
                         </w:rPr>
-                        <w:t>voidInit</w:t>
+                        <w:t>Init</w:t>
                       </w:r>
                       <w:proofErr w:type="spellEnd"/>
                       <w:r>
@@ -2415,7 +2374,7 @@
       </w:r>
       <w:r>
         <w:rPr>
-          <w:lang w:bidi="ar-EG"/>
+          <w:noProof/>
         </w:rPr>
         <mc:AlternateContent>
           <mc:Choice Requires="wps">
@@ -2476,6 +2435,7 @@
                                 <w:szCs w:val="24"/>
                               </w:rPr>
                             </w:pPr>
+                            <w:proofErr w:type="spellStart"/>
                             <w:r>
                               <w:rPr>
                                 <w:b/>
@@ -2493,7 +2453,17 @@
                                 <w:sz w:val="24"/>
                                 <w:szCs w:val="24"/>
                               </w:rPr>
-                              <w:t>u8GetStatus(</w:t>
+                              <w:t>GetStatus</w:t>
+                            </w:r>
+                            <w:proofErr w:type="spellEnd"/>
+                            <w:r>
+                              <w:rPr>
+                                <w:b/>
+                                <w:bCs/>
+                                <w:sz w:val="24"/>
+                                <w:szCs w:val="24"/>
+                              </w:rPr>
+                              <w:t>(</w:t>
                             </w:r>
                             <w:proofErr w:type="gramEnd"/>
                             <w:r>
@@ -2541,6 +2511,7 @@
                           <w:szCs w:val="24"/>
                         </w:rPr>
                       </w:pPr>
+                      <w:proofErr w:type="spellStart"/>
                       <w:r>
                         <w:rPr>
                           <w:b/>
@@ -2558,7 +2529,17 @@
                           <w:sz w:val="24"/>
                           <w:szCs w:val="24"/>
                         </w:rPr>
-                        <w:t>u8GetStatus(</w:t>
+                        <w:t>GetStatus</w:t>
+                      </w:r>
+                      <w:proofErr w:type="spellEnd"/>
+                      <w:r>
+                        <w:rPr>
+                          <w:b/>
+                          <w:bCs/>
+                          <w:sz w:val="24"/>
+                          <w:szCs w:val="24"/>
+                        </w:rPr>
+                        <w:t>(</w:t>
                       </w:r>
                       <w:proofErr w:type="gramEnd"/>
                       <w:r>
@@ -2580,7 +2561,7 @@
       </w:r>
       <w:r>
         <w:rPr>
-          <w:lang w:bidi="ar-EG"/>
+          <w:noProof/>
         </w:rPr>
         <mc:AlternateContent>
           <mc:Choice Requires="wps">
@@ -2665,7 +2646,23 @@
           </mc:Choice>
           <mc:Fallback>
             <w:pict>
-              <v:shape w14:anchorId="7F4F53B7" id="Right Arrow 31" o:spid="_x0000_s1043" type="#_x0000_t13" style="position:absolute;margin-left:-66.05pt;margin-top:123.1pt;width:199.1pt;height:11.95pt;rotation:90;z-index:251704320;visibility:visible;mso-wrap-style:square;mso-width-percent:0;mso-height-percent:0;mso-wrap-distance-left:9pt;mso-wrap-distance-top:0;mso-wrap-distance-right:9pt;mso-wrap-distance-bottom:0;mso-position-horizontal:absolute;mso-position-horizontal-relative:text;mso-position-vertical:absolute;mso-position-vertical-relative:text;mso-width-percent:0;mso-height-percent:0;mso-width-relative:margin;mso-height-relative:margin;v-text-anchor:middle" o:gfxdata="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" adj="19803,7065" fillcolor="#ed7d31 [3205]" stroked="f">
+              <v:shapetype w14:anchorId="7F4F53B7" id="_x0000_t13" coordsize="21600,21600" o:spt="13" adj="16200,5400" path="m@0,l@0@1,0@1,0@2@0@2@0,21600,21600,10800xe">
+                <v:stroke joinstyle="miter"/>
+                <v:formulas>
+                  <v:f eqn="val #0"/>
+                  <v:f eqn="val #1"/>
+                  <v:f eqn="sum height 0 #1"/>
+                  <v:f eqn="sum 10800 0 #1"/>
+                  <v:f eqn="sum width 0 #0"/>
+                  <v:f eqn="prod @4 @3 10800"/>
+                  <v:f eqn="sum width 0 @5"/>
+                </v:formulas>
+                <v:path o:connecttype="custom" o:connectlocs="@0,0;0,10800;@0,21600;21600,10800" o:connectangles="270,180,90,0" textboxrect="0,@1,@6,@2"/>
+                <v:handles>
+                  <v:h position="#0,#1" xrange="0,21600" yrange="0,10800"/>
+                </v:handles>
+              </v:shapetype>
+              <v:shape id="Right Arrow 31" o:spid="_x0000_s1043" type="#_x0000_t13" style="position:absolute;margin-left:-66.05pt;margin-top:123.1pt;width:199.1pt;height:11.95pt;rotation:90;z-index:251704320;visibility:visible;mso-wrap-style:square;mso-width-percent:0;mso-height-percent:0;mso-wrap-distance-left:9pt;mso-wrap-distance-top:0;mso-wrap-distance-right:9pt;mso-wrap-distance-bottom:0;mso-position-horizontal:absolute;mso-position-horizontal-relative:text;mso-position-vertical:absolute;mso-position-vertical-relative:text;mso-width-percent:0;mso-height-percent:0;mso-width-relative:margin;mso-height-relative:margin;v-text-anchor:middle" o:gfxdata="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" adj="19803,7065" fillcolor="#ed7d31 [3205]" stroked="f">
                 <v:fill opacity="32896f"/>
                 <v:textbox>
                   <w:txbxContent>
@@ -2683,7 +2680,7 @@
       </w:r>
       <w:r>
         <w:rPr>
-          <w:lang w:bidi="ar-EG"/>
+          <w:noProof/>
         </w:rPr>
         <mc:AlternateContent>
           <mc:Choice Requires="wps">
@@ -2762,15 +2759,6 @@
                                 <w:sz w:val="24"/>
                                 <w:szCs w:val="24"/>
                               </w:rPr>
-                              <w:t>void</w:t>
-                            </w:r>
-                            <w:r>
-                              <w:rPr>
-                                <w:b/>
-                                <w:bCs/>
-                                <w:sz w:val="24"/>
-                                <w:szCs w:val="24"/>
-                              </w:rPr>
                               <w:t>Init</w:t>
                             </w:r>
                             <w:proofErr w:type="spellEnd"/>
@@ -2856,15 +2844,6 @@
                           <w:sz w:val="24"/>
                           <w:szCs w:val="24"/>
                         </w:rPr>
-                        <w:t>void</w:t>
-                      </w:r>
-                      <w:r>
-                        <w:rPr>
-                          <w:b/>
-                          <w:bCs/>
-                          <w:sz w:val="24"/>
-                          <w:szCs w:val="24"/>
-                        </w:rPr>
                         <w:t>Init</w:t>
                       </w:r>
                       <w:proofErr w:type="spellEnd"/>
@@ -2906,7 +2885,7 @@
       </w:r>
       <w:r>
         <w:rPr>
-          <w:lang w:bidi="ar-EG"/>
+          <w:noProof/>
         </w:rPr>
         <mc:AlternateContent>
           <mc:Choice Requires="wps">
@@ -3009,7 +2988,7 @@
       </w:r>
       <w:r>
         <w:rPr>
-          <w:lang w:bidi="ar-EG"/>
+          <w:noProof/>
         </w:rPr>
         <mc:AlternateContent>
           <mc:Choice Requires="wps">
@@ -3112,7 +3091,7 @@
       </w:r>
       <w:r>
         <w:rPr>
-          <w:lang w:bidi="ar-EG"/>
+          <w:noProof/>
         </w:rPr>
         <mc:AlternateContent>
           <mc:Choice Requires="wps">
@@ -3215,7 +3194,7 @@
       </w:r>
       <w:r>
         <w:rPr>
-          <w:lang w:bidi="ar-EG"/>
+          <w:noProof/>
         </w:rPr>
         <mc:AlternateContent>
           <mc:Choice Requires="wps">
@@ -3556,7 +3535,7 @@
       </w:r>
       <w:r>
         <w:rPr>
-          <w:lang w:bidi="ar-EG"/>
+          <w:noProof/>
         </w:rPr>
         <mc:AlternateContent>
           <mc:Choice Requires="wps">
@@ -3659,7 +3638,7 @@
       </w:r>
       <w:r>
         <w:rPr>
-          <w:lang w:bidi="ar-EG"/>
+          <w:noProof/>
         </w:rPr>
         <mc:AlternateContent>
           <mc:Choice Requires="wps">
@@ -3727,8 +3706,9 @@
                                 <w:sz w:val="24"/>
                                 <w:szCs w:val="24"/>
                               </w:rPr>
-                              <w:t>OS_</w:t>
-                            </w:r>
+                              <w:t>OS_Start</w:t>
+                            </w:r>
+                            <w:proofErr w:type="spellEnd"/>
                             <w:r>
                               <w:rPr>
                                 <w:b/>
@@ -3736,35 +3716,7 @@
                                 <w:sz w:val="24"/>
                                 <w:szCs w:val="24"/>
                               </w:rPr>
-                              <w:t>void</w:t>
-                            </w:r>
-                            <w:r>
-                              <w:rPr>
-                                <w:b/>
-                                <w:bCs/>
-                                <w:sz w:val="24"/>
-                                <w:szCs w:val="24"/>
-                              </w:rPr>
-                              <w:t>Start</w:t>
-                            </w:r>
-                            <w:proofErr w:type="spellEnd"/>
-                            <w:r>
-                              <w:rPr>
-                                <w:b/>
-                                <w:bCs/>
-                                <w:sz w:val="24"/>
-                                <w:szCs w:val="24"/>
-                              </w:rPr>
-                              <w:t xml:space="preserve"> </w:t>
-                            </w:r>
-                            <w:r>
-                              <w:rPr>
-                                <w:b/>
-                                <w:bCs/>
-                                <w:sz w:val="24"/>
-                                <w:szCs w:val="24"/>
-                              </w:rPr>
-                              <w:t>( )</w:t>
+                              <w:t xml:space="preserve"> ( )</w:t>
                             </w:r>
                           </w:p>
                         </w:txbxContent>
@@ -3809,8 +3761,9 @@
                           <w:sz w:val="24"/>
                           <w:szCs w:val="24"/>
                         </w:rPr>
-                        <w:t>OS_</w:t>
-                      </w:r>
+                        <w:t>OS_Start</w:t>
+                      </w:r>
+                      <w:proofErr w:type="spellEnd"/>
                       <w:r>
                         <w:rPr>
                           <w:b/>
@@ -3818,35 +3771,7 @@
                           <w:sz w:val="24"/>
                           <w:szCs w:val="24"/>
                         </w:rPr>
-                        <w:t>void</w:t>
-                      </w:r>
-                      <w:r>
-                        <w:rPr>
-                          <w:b/>
-                          <w:bCs/>
-                          <w:sz w:val="24"/>
-                          <w:szCs w:val="24"/>
-                        </w:rPr>
-                        <w:t>Start</w:t>
-                      </w:r>
-                      <w:proofErr w:type="spellEnd"/>
-                      <w:r>
-                        <w:rPr>
-                          <w:b/>
-                          <w:bCs/>
-                          <w:sz w:val="24"/>
-                          <w:szCs w:val="24"/>
-                        </w:rPr>
-                        <w:t xml:space="preserve"> </w:t>
-                      </w:r>
-                      <w:r>
-                        <w:rPr>
-                          <w:b/>
-                          <w:bCs/>
-                          <w:sz w:val="24"/>
-                          <w:szCs w:val="24"/>
-                        </w:rPr>
-                        <w:t>( )</w:t>
+                        <w:t xml:space="preserve"> ( )</w:t>
                       </w:r>
                     </w:p>
                   </w:txbxContent>
@@ -3936,7 +3861,7 @@
                                 <w:sz w:val="24"/>
                                 <w:szCs w:val="24"/>
                               </w:rPr>
-                              <w:t>voidI</w:t>
+                              <w:t>I</w:t>
                             </w:r>
                             <w:r>
                               <w:rPr>
@@ -4020,7 +3945,7 @@
                           <w:sz w:val="24"/>
                           <w:szCs w:val="24"/>
                         </w:rPr>
-                        <w:t>voidI</w:t>
+                        <w:t>I</w:t>
                       </w:r>
                       <w:r>
                         <w:rPr>
@@ -4489,7 +4414,7 @@
       </w:r>
       <w:r>
         <w:rPr>
-          <w:lang w:bidi="ar-EG"/>
+          <w:noProof/>
         </w:rPr>
         <mc:AlternateContent>
           <mc:Choice Requires="wps">
@@ -4568,7 +4493,7 @@
                                 <w:sz w:val="24"/>
                                 <w:szCs w:val="24"/>
                               </w:rPr>
-                              <w:t>voidSetDutyCycle</w:t>
+                              <w:t>SetDutyCycle</w:t>
                             </w:r>
                             <w:proofErr w:type="spellEnd"/>
                             <w:r>
@@ -4653,7 +4578,7 @@
                           <w:sz w:val="24"/>
                           <w:szCs w:val="24"/>
                         </w:rPr>
-                        <w:t>voidSetDutyCycle</w:t>
+                        <w:t>SetDutyCycle</w:t>
                       </w:r>
                       <w:proofErr w:type="spellEnd"/>
                       <w:r>
@@ -4890,6 +4815,7 @@
                                 <w:szCs w:val="44"/>
                               </w:rPr>
                             </w:pPr>
+                            <w:bookmarkStart w:id="0" w:name="_GoBack"/>
                             <w:proofErr w:type="spellStart"/>
                             <w:r>
                               <w:rPr>
@@ -4909,6 +4835,7 @@
                               <w:br/>
                               <w:t>CDD_5</w:t>
                             </w:r>
+                            <w:bookmarkEnd w:id="0"/>
                           </w:p>
                         </w:txbxContent>
                       </wps:txbx>
@@ -4974,7 +4901,7 @@
       </w:r>
       <w:r>
         <w:rPr>
-          <w:lang w:bidi="ar-EG"/>
+          <w:noProof/>
         </w:rPr>
         <mc:AlternateContent>
           <mc:Choice Requires="wps">
@@ -5052,7 +4979,7 @@
                                 <w:sz w:val="24"/>
                                 <w:szCs w:val="24"/>
                               </w:rPr>
-                              <w:t>voidSetSpeed</w:t>
+                              <w:t>SetSpeed</w:t>
                             </w:r>
                             <w:proofErr w:type="spellEnd"/>
                             <w:r>
@@ -5074,7 +5001,6 @@
                               </w:rPr>
                               <w:t xml:space="preserve">u8 </w:t>
                             </w:r>
-                            <w:proofErr w:type="spellStart"/>
                             <w:r>
                               <w:rPr>
                                 <w:b/>
@@ -5082,9 +5008,17 @@
                                 <w:sz w:val="24"/>
                                 <w:szCs w:val="24"/>
                               </w:rPr>
+                              <w:t xml:space="preserve"> u8</w:t>
+                            </w:r>
+                            <w:r>
+                              <w:rPr>
+                                <w:b/>
+                                <w:bCs/>
+                                <w:sz w:val="24"/>
+                                <w:szCs w:val="24"/>
+                              </w:rPr>
                               <w:t>SpeedCpy</w:t>
                             </w:r>
-                            <w:proofErr w:type="spellEnd"/>
                             <w:r>
                               <w:rPr>
                                 <w:b/>
@@ -5147,7 +5081,7 @@
                           <w:sz w:val="24"/>
                           <w:szCs w:val="24"/>
                         </w:rPr>
-                        <w:t>voidSetSpeed</w:t>
+                        <w:t>SetSpeed</w:t>
                       </w:r>
                       <w:proofErr w:type="spellEnd"/>
                       <w:r>
@@ -5169,7 +5103,6 @@
                         </w:rPr>
                         <w:t xml:space="preserve">u8 </w:t>
                       </w:r>
-                      <w:proofErr w:type="spellStart"/>
                       <w:r>
                         <w:rPr>
                           <w:b/>
@@ -5177,9 +5110,17 @@
                           <w:sz w:val="24"/>
                           <w:szCs w:val="24"/>
                         </w:rPr>
+                        <w:t xml:space="preserve"> u8</w:t>
+                      </w:r>
+                      <w:r>
+                        <w:rPr>
+                          <w:b/>
+                          <w:bCs/>
+                          <w:sz w:val="24"/>
+                          <w:szCs w:val="24"/>
+                        </w:rPr>
                         <w:t>SpeedCpy</w:t>
                       </w:r>
-                      <w:proofErr w:type="spellEnd"/>
                       <w:r>
                         <w:rPr>
                           <w:b/>
@@ -5603,6 +5544,27 @@
     <w:qFormat/>
     <w:rsid w:val="00C629AB"/>
   </w:style>
+  <w:style w:type="paragraph" w:styleId="Heading1">
+    <w:name w:val="heading 1"/>
+    <w:basedOn w:val="Normal"/>
+    <w:next w:val="Normal"/>
+    <w:link w:val="Heading1Char"/>
+    <w:uiPriority w:val="9"/>
+    <w:qFormat/>
+    <w:rsid w:val="00FD36B2"/>
+    <w:pPr>
+      <w:keepNext/>
+      <w:keepLines/>
+      <w:spacing w:before="240" w:after="0"/>
+      <w:outlineLvl w:val="0"/>
+    </w:pPr>
+    <w:rPr>
+      <w:rFonts w:asciiTheme="majorHAnsi" w:eastAsiaTheme="majorEastAsia" w:hAnsiTheme="majorHAnsi" w:cstheme="majorBidi"/>
+      <w:color w:val="2E74B5" w:themeColor="accent1" w:themeShade="BF"/>
+      <w:sz w:val="32"/>
+      <w:szCs w:val="32"/>
+    </w:rPr>
+  </w:style>
   <w:style w:type="character" w:default="1" w:styleId="DefaultParagraphFont">
     <w:name w:val="Default Paragraph Font"/>
     <w:uiPriority w:val="1"/>
@@ -5639,6 +5601,19 @@
       <w:spacing w:after="0" w:line="240" w:lineRule="auto"/>
     </w:pPr>
     <w:tblPr/>
+  </w:style>
+  <w:style w:type="character" w:customStyle="1" w:styleId="Heading1Char">
+    <w:name w:val="Heading 1 Char"/>
+    <w:basedOn w:val="DefaultParagraphFont"/>
+    <w:link w:val="Heading1"/>
+    <w:uiPriority w:val="9"/>
+    <w:rsid w:val="00FD36B2"/>
+    <w:rPr>
+      <w:rFonts w:asciiTheme="majorHAnsi" w:eastAsiaTheme="majorEastAsia" w:hAnsiTheme="majorHAnsi" w:cstheme="majorBidi"/>
+      <w:color w:val="2E74B5" w:themeColor="accent1" w:themeShade="BF"/>
+      <w:sz w:val="32"/>
+      <w:szCs w:val="32"/>
+    </w:rPr>
   </w:style>
 </w:styles>
 </file>
@@ -5909,7 +5884,7 @@
 </file>
 
 <file path=customXml/itemProps1.xml><?xml version="1.0" encoding="utf-8"?>
-<ds:datastoreItem xmlns:ds="http://schemas.openxmlformats.org/officeDocument/2006/customXml" ds:itemID="{B9E19F7F-F965-412F-A884-BC492161BE03}">
+<ds:datastoreItem xmlns:ds="http://schemas.openxmlformats.org/officeDocument/2006/customXml" ds:itemID="{F7D48992-C246-4EF3-B587-369F7D76CC2B}">
   <ds:schemaRefs>
     <ds:schemaRef ds:uri="http://schemas.openxmlformats.org/officeDocument/2006/bibliography"/>
   </ds:schemaRefs>

</xml_diff>